<commit_message>
commit de todo el trabajo
</commit_message>
<xml_diff>
--- a/documentacion/MANUAL DEL PROGRAMADOR.docx
+++ b/documentacion/MANUAL DEL PROGRAMADOR.docx
@@ -1933,9 +1933,9 @@
         </w:rPr>
         <w:drawing>
           <wp:inline distT="0" distB="0" distL="0" distR="0">
-            <wp:extent cx="3467584" cy="2495898"/>
-            <wp:effectExtent l="76200" t="76200" r="133350" b="133350"/>
-            <wp:docPr id="21" name="Imagen 21"/>
+            <wp:extent cx="2353003" cy="4639322"/>
+            <wp:effectExtent l="0" t="0" r="9525" b="8890"/>
+            <wp:docPr id="2" name="Imagen 2"/>
             <wp:cNvGraphicFramePr>
               <a:graphicFrameLocks xmlns:a="http://schemas.openxmlformats.org/drawingml/2006/main" noChangeAspect="1"/>
             </wp:cNvGraphicFramePr>
@@ -1943,7 +1943,7 @@
               <a:graphicData uri="http://schemas.openxmlformats.org/drawingml/2006/picture">
                 <pic:pic xmlns:pic="http://schemas.openxmlformats.org/drawingml/2006/picture">
                   <pic:nvPicPr>
-                    <pic:cNvPr id="21" name="7306B49.tmp"/>
+                    <pic:cNvPr id="2" name="36CD529.tmp"/>
                     <pic:cNvPicPr/>
                   </pic:nvPicPr>
                   <pic:blipFill>
@@ -1961,25 +1961,11 @@
                   <pic:spPr>
                     <a:xfrm>
                       <a:off x="0" y="0"/>
-                      <a:ext cx="3467584" cy="2495898"/>
+                      <a:ext cx="2353003" cy="4639322"/>
                     </a:xfrm>
                     <a:prstGeom prst="rect">
                       <a:avLst/>
                     </a:prstGeom>
-                    <a:ln w="38100" cap="sq">
-                      <a:solidFill>
-                        <a:srgbClr val="000000"/>
-                      </a:solidFill>
-                      <a:prstDash val="solid"/>
-                      <a:miter lim="800000"/>
-                    </a:ln>
-                    <a:effectLst>
-                      <a:outerShdw blurRad="50800" dist="38100" dir="2700000" algn="tl" rotWithShape="0">
-                        <a:srgbClr val="000000">
-                          <a:alpha val="43000"/>
-                        </a:srgbClr>
-                      </a:outerShdw>
-                    </a:effectLst>
                   </pic:spPr>
                 </pic:pic>
               </a:graphicData>
@@ -2193,8 +2179,6 @@
               </w:rPr>
               <w:t>números</w:t>
             </w:r>
-            <w:bookmarkStart w:id="0" w:name="_GoBack"/>
-            <w:bookmarkEnd w:id="0"/>
             <w:r>
               <w:rPr>
                 <w:rFonts w:cstheme="minorHAnsi"/>
@@ -2207,7 +2191,7 @@
       <w:tr>
         <w:trPr>
           <w:cnfStyle w:val="000000100000" w:firstRow="0" w:lastRow="0" w:firstColumn="0" w:lastColumn="0" w:oddVBand="0" w:evenVBand="0" w:oddHBand="1" w:evenHBand="0" w:firstRowFirstColumn="0" w:firstRowLastColumn="0" w:lastRowFirstColumn="0" w:lastRowLastColumn="0"/>
-          <w:trHeight w:val="1792"/>
+          <w:trHeight w:val="708"/>
         </w:trPr>
         <w:tc>
           <w:tcPr>
@@ -2226,6 +2210,7 @@
                 <w:rFonts w:cstheme="minorHAnsi"/>
                 <w:lang w:val="en-US"/>
               </w:rPr>
+              <w:lastRenderedPageBreak/>
               <w:t xml:space="preserve">class </w:t>
             </w:r>
             <w:proofErr w:type="spellStart"/>
@@ -2335,13 +2320,140 @@
               <w:t>" en Pygame</w:t>
             </w:r>
           </w:p>
+        </w:tc>
+      </w:tr>
+      <w:tr>
+        <w:trPr>
+          <w:trHeight w:val="605"/>
+        </w:trPr>
+        <w:tc>
+          <w:tcPr>
+            <w:cnfStyle w:val="001000000000" w:firstRow="0" w:lastRow="0" w:firstColumn="1" w:lastColumn="0" w:oddVBand="0" w:evenVBand="0" w:oddHBand="0" w:evenHBand="0" w:firstRowFirstColumn="0" w:firstRowLastColumn="0" w:lastRowFirstColumn="0" w:lastRowLastColumn="0"/>
+            <w:tcW w:w="4196" w:type="dxa"/>
+          </w:tcPr>
           <w:p>
             <w:pPr>
+              <w:rPr>
+                <w:rFonts w:cstheme="minorHAnsi"/>
+                <w:lang w:val="en-US"/>
+              </w:rPr>
+            </w:pPr>
+            <w:r>
+              <w:rPr>
+                <w:rFonts w:cstheme="minorHAnsi"/>
+                <w:lang w:val="en-US"/>
+              </w:rPr>
+              <w:t>class Cursor(</w:t>
+            </w:r>
+            <w:proofErr w:type="spellStart"/>
+            <w:r>
+              <w:rPr>
+                <w:rFonts w:cstheme="minorHAnsi"/>
+                <w:lang w:val="en-US"/>
+              </w:rPr>
+              <w:t>pygame.Rect</w:t>
+            </w:r>
+            <w:proofErr w:type="spellEnd"/>
+            <w:r>
+              <w:rPr>
+                <w:rFonts w:cstheme="minorHAnsi"/>
+                <w:lang w:val="en-US"/>
+              </w:rPr>
+              <w:t>):</w:t>
+            </w:r>
+          </w:p>
+        </w:tc>
+        <w:tc>
+          <w:tcPr>
+            <w:tcW w:w="4826" w:type="dxa"/>
+          </w:tcPr>
+          <w:p>
+            <w:pPr>
+              <w:spacing w:line="264" w:lineRule="atLeast"/>
+              <w:cnfStyle w:val="000000000000" w:firstRow="0" w:lastRow="0" w:firstColumn="0" w:lastColumn="0" w:oddVBand="0" w:evenVBand="0" w:oddHBand="0" w:evenHBand="0" w:firstRowFirstColumn="0" w:firstRowLastColumn="0" w:lastRowFirstColumn="0" w:lastRowLastColumn="0"/>
+              <w:rPr>
+                <w:rFonts w:eastAsia="Times New Roman" w:cstheme="minorHAnsi"/>
+                <w:color w:val="000000"/>
+                <w:lang w:eastAsia="es-PE"/>
+              </w:rPr>
+            </w:pPr>
+            <w:r>
+              <w:rPr>
+                <w:rFonts w:eastAsia="Times New Roman" w:cstheme="minorHAnsi"/>
+                <w:color w:val="000000"/>
+                <w:lang w:eastAsia="es-PE"/>
+              </w:rPr>
+              <w:t>clase para manipular el mouse</w:t>
+            </w:r>
+          </w:p>
+        </w:tc>
+      </w:tr>
+      <w:tr>
+        <w:trPr>
+          <w:cnfStyle w:val="000000100000" w:firstRow="0" w:lastRow="0" w:firstColumn="0" w:lastColumn="0" w:oddVBand="0" w:evenVBand="0" w:oddHBand="1" w:evenHBand="0" w:firstRowFirstColumn="0" w:firstRowLastColumn="0" w:lastRowFirstColumn="0" w:lastRowLastColumn="0"/>
+          <w:trHeight w:val="645"/>
+        </w:trPr>
+        <w:tc>
+          <w:tcPr>
+            <w:cnfStyle w:val="001000000000" w:firstRow="0" w:lastRow="0" w:firstColumn="1" w:lastColumn="0" w:oddVBand="0" w:evenVBand="0" w:oddHBand="0" w:evenHBand="0" w:firstRowFirstColumn="0" w:firstRowLastColumn="0" w:lastRowFirstColumn="0" w:lastRowLastColumn="0"/>
+            <w:tcW w:w="4196" w:type="dxa"/>
+          </w:tcPr>
+          <w:p>
+            <w:pPr>
+              <w:rPr>
+                <w:rFonts w:cstheme="minorHAnsi"/>
+                <w:lang w:val="en-US"/>
+              </w:rPr>
+            </w:pPr>
+            <w:r>
+              <w:rPr>
+                <w:rFonts w:cstheme="minorHAnsi"/>
+                <w:lang w:val="en-US"/>
+              </w:rPr>
+              <w:t xml:space="preserve">class </w:t>
+            </w:r>
+            <w:proofErr w:type="spellStart"/>
+            <w:r>
+              <w:rPr>
+                <w:rFonts w:cstheme="minorHAnsi"/>
+                <w:lang w:val="en-US"/>
+              </w:rPr>
+              <w:t>Nivel</w:t>
+            </w:r>
+            <w:proofErr w:type="spellEnd"/>
+            <w:r>
+              <w:rPr>
+                <w:rFonts w:cstheme="minorHAnsi"/>
+                <w:lang w:val="en-US"/>
+              </w:rPr>
+              <w:t>:</w:t>
+            </w:r>
+          </w:p>
+        </w:tc>
+        <w:tc>
+          <w:tcPr>
+            <w:tcW w:w="4826" w:type="dxa"/>
+          </w:tcPr>
+          <w:p>
+            <w:pPr>
+              <w:spacing w:line="264" w:lineRule="atLeast"/>
               <w:cnfStyle w:val="000000100000" w:firstRow="0" w:lastRow="0" w:firstColumn="0" w:lastColumn="0" w:oddVBand="0" w:evenVBand="0" w:oddHBand="1" w:evenHBand="0" w:firstRowFirstColumn="0" w:firstRowLastColumn="0" w:lastRowFirstColumn="0" w:lastRowLastColumn="0"/>
               <w:rPr>
-                <w:rFonts w:cstheme="minorHAnsi"/>
+                <w:rFonts w:eastAsia="Times New Roman" w:cstheme="minorHAnsi"/>
+                <w:color w:val="000000"/>
+                <w:lang w:eastAsia="es-PE"/>
               </w:rPr>
             </w:pPr>
+            <w:r>
+              <w:rPr>
+                <w:rFonts w:eastAsia="Times New Roman" w:cstheme="minorHAnsi"/>
+                <w:color w:val="000000"/>
+                <w:lang w:eastAsia="es-PE"/>
+              </w:rPr>
+              <w:t>clase para aumentar y disminuir el nivel</w:t>
+            </w:r>
+            <w:bookmarkStart w:id="0" w:name="_GoBack"/>
+            <w:bookmarkEnd w:id="0"/>
           </w:p>
         </w:tc>
       </w:tr>
@@ -2466,7 +2578,6 @@
                 <w:rFonts w:cstheme="minorHAnsi"/>
                 <w:lang w:val="en-US"/>
               </w:rPr>
-              <w:lastRenderedPageBreak/>
               <w:t>def</w:t>
             </w:r>
             <w:proofErr w:type="spellEnd"/>
@@ -2595,13 +2706,29 @@
               </w:rPr>
               <w:t xml:space="preserve"> la </w:t>
             </w:r>
-            <w:r>
-              <w:rPr>
-                <w:rFonts w:cstheme="minorHAnsi"/>
-                <w:lang w:val="en-US"/>
-              </w:rPr>
-              <w:t>Liberia</w:t>
-            </w:r>
+            <w:proofErr w:type="spellStart"/>
+            <w:r>
+              <w:rPr>
+                <w:rFonts w:cstheme="minorHAnsi"/>
+                <w:lang w:val="en-US"/>
+              </w:rPr>
+              <w:t>Lib</w:t>
+            </w:r>
+            <w:r>
+              <w:rPr>
+                <w:rFonts w:cstheme="minorHAnsi"/>
+                <w:lang w:val="en-US"/>
+              </w:rPr>
+              <w:t>r</w:t>
+            </w:r>
+            <w:r>
+              <w:rPr>
+                <w:rFonts w:cstheme="minorHAnsi"/>
+                <w:lang w:val="en-US"/>
+              </w:rPr>
+              <w:t>eria</w:t>
+            </w:r>
+            <w:proofErr w:type="spellEnd"/>
             <w:r>
               <w:rPr>
                 <w:rFonts w:cstheme="minorHAnsi"/>
@@ -4174,7 +4301,7 @@
 </file>
 
 <file path=customXml/itemProps1.xml><?xml version="1.0" encoding="utf-8"?>
-<ds:datastoreItem xmlns:ds="http://schemas.openxmlformats.org/officeDocument/2006/customXml" ds:itemID="{EB613B2A-B8F6-4B3E-96A8-839EB6380C98}">
+<ds:datastoreItem xmlns:ds="http://schemas.openxmlformats.org/officeDocument/2006/customXml" ds:itemID="{3C50A5A5-A89B-44D1-9D50-7BE73FA70997}">
   <ds:schemaRefs>
     <ds:schemaRef ds:uri="http://schemas.openxmlformats.org/officeDocument/2006/bibliography"/>
   </ds:schemaRefs>

</xml_diff>